<commit_message>
Changed module functionality, added Project Update 2, changed around some HTML file content. Updated weekly documentation. Playing around with Gulp adn Bower
</commit_message>
<xml_diff>
--- a/Docs/Weekly Update6.docx
+++ b/Docs/Weekly Update6.docx
@@ -114,7 +114,7 @@
         <w:rPr>
           <w:rFonts w:ascii="Helvetica" w:eastAsia="Times New Roman" w:hAnsi="Helvetica" w:cs="Helvetica"/>
           <w:bCs/>
-          <w:color w:val="4B4B4B"/>
+          <w:color w:val="595959" w:themeColor="text1" w:themeTint="A6"/>
           <w:szCs w:val="27"/>
           <w:lang w:val="en"/>
         </w:rPr>
@@ -157,7 +157,7 @@
           <w:szCs w:val="27"/>
           <w:lang w:val="en"/>
         </w:rPr>
-        <w:t>, and in my research, I discovered how to make my application cloud based, leaving it more open. I also decided to make all of my research and work open on GitHub so others can look at it, just in case they have any questions like I did.</w:t>
+        <w:t>, and in my research, I discovered how to make my application cloud based, leaving it more open. I also decided to make all my research and work open on GitHub so others can look at it, just in case they have any questions like I did.</w:t>
       </w:r>
       <w:r>
         <w:rPr>
@@ -167,7 +167,154 @@
           <w:szCs w:val="27"/>
           <w:lang w:val="en"/>
         </w:rPr>
-        <w:t xml:space="preserve"> I also learned that I learn much better when someone is teaching me, or instructing. Such as with a codeschool or pluralsight lecture, with a challenge at the end, vs reading about the different modules, and how to use them.</w:t>
+        <w:t xml:space="preserve"> I also learned that I learn much better when someone is teaching me, or instructing. Such as with a </w:t>
+      </w:r>
+      <w:proofErr w:type="spellStart"/>
+      <w:r>
+        <w:rPr>
+          <w:rFonts w:ascii="Helvetica" w:eastAsia="Times New Roman" w:hAnsi="Helvetica" w:cs="Helvetica"/>
+          <w:bCs/>
+          <w:color w:val="4B4B4B"/>
+          <w:szCs w:val="27"/>
+          <w:lang w:val="en"/>
+        </w:rPr>
+        <w:t>codeschool</w:t>
+      </w:r>
+      <w:proofErr w:type="spellEnd"/>
+      <w:r>
+        <w:rPr>
+          <w:rFonts w:ascii="Helvetica" w:eastAsia="Times New Roman" w:hAnsi="Helvetica" w:cs="Helvetica"/>
+          <w:bCs/>
+          <w:color w:val="4B4B4B"/>
+          <w:szCs w:val="27"/>
+          <w:lang w:val="en"/>
+        </w:rPr>
+        <w:t xml:space="preserve"> or </w:t>
+      </w:r>
+      <w:proofErr w:type="spellStart"/>
+      <w:r>
+        <w:rPr>
+          <w:rFonts w:ascii="Helvetica" w:eastAsia="Times New Roman" w:hAnsi="Helvetica" w:cs="Helvetica"/>
+          <w:bCs/>
+          <w:color w:val="4B4B4B"/>
+          <w:szCs w:val="27"/>
+          <w:lang w:val="en"/>
+        </w:rPr>
+        <w:t>pluralsight</w:t>
+      </w:r>
+      <w:proofErr w:type="spellEnd"/>
+      <w:r>
+        <w:rPr>
+          <w:rFonts w:ascii="Helvetica" w:eastAsia="Times New Roman" w:hAnsi="Helvetica" w:cs="Helvetica"/>
+          <w:bCs/>
+          <w:color w:val="4B4B4B"/>
+          <w:szCs w:val="27"/>
+          <w:lang w:val="en"/>
+        </w:rPr>
+        <w:t xml:space="preserve"> lecture, with a challenge at the end, vs reading about the different modules, and how to use them.</w:t>
+      </w:r>
+      <w:r>
+        <w:rPr>
+          <w:rFonts w:ascii="Helvetica" w:eastAsia="Times New Roman" w:hAnsi="Helvetica" w:cs="Helvetica"/>
+          <w:bCs/>
+          <w:color w:val="4B4B4B"/>
+          <w:szCs w:val="27"/>
+          <w:lang w:val="en"/>
+        </w:rPr>
+        <w:t xml:space="preserve"> Learned that I can place the MongoDB on a cloud service and easily access it through Azure, which is another cloud storage device.</w:t>
+      </w:r>
+      <w:r>
+        <w:rPr>
+          <w:rFonts w:ascii="Helvetica" w:eastAsia="Times New Roman" w:hAnsi="Helvetica" w:cs="Helvetica"/>
+          <w:bCs/>
+          <w:color w:val="4B4B4B"/>
+          <w:szCs w:val="27"/>
+          <w:lang w:val="en"/>
+        </w:rPr>
+        <w:t xml:space="preserve"> I</w:t>
+      </w:r>
+      <w:r>
+        <w:rPr>
+          <w:rFonts w:ascii="Helvetica" w:eastAsia="Times New Roman" w:hAnsi="Helvetica" w:cs="Helvetica"/>
+          <w:bCs/>
+          <w:color w:val="4B4B4B"/>
+          <w:szCs w:val="27"/>
+          <w:lang w:val="en"/>
+        </w:rPr>
+        <w:t xml:space="preserve"> </w:t>
+      </w:r>
+      <w:r>
+        <w:rPr>
+          <w:rFonts w:ascii="Helvetica" w:eastAsia="Times New Roman" w:hAnsi="Helvetica" w:cs="Helvetica"/>
+          <w:bCs/>
+          <w:color w:val="4B4B4B"/>
+          <w:szCs w:val="27"/>
+          <w:lang w:val="en"/>
+        </w:rPr>
+        <w:t>a</w:t>
+      </w:r>
+      <w:r>
+        <w:rPr>
+          <w:rFonts w:ascii="Helvetica" w:eastAsia="Times New Roman" w:hAnsi="Helvetica" w:cs="Helvetica"/>
+          <w:bCs/>
+          <w:color w:val="4B4B4B"/>
+          <w:szCs w:val="27"/>
+          <w:lang w:val="en"/>
+        </w:rPr>
+        <w:t xml:space="preserve">lso learned about URI’s, which I originally thought was a typo for URL, but wasn’t. It stands for </w:t>
+      </w:r>
+      <w:r>
+        <w:rPr>
+          <w:rFonts w:ascii="Arial" w:hAnsi="Arial" w:cs="Arial"/>
+          <w:color w:val="222222"/>
+          <w:u w:val="single"/>
+          <w:shd w:val="clear" w:color="auto" w:fill="FFFFFF"/>
+        </w:rPr>
+        <w:t>Uniform Resource Identifier</w:t>
+      </w:r>
+      <w:r>
+        <w:rPr>
+          <w:rFonts w:ascii="Arial" w:hAnsi="Arial" w:cs="Arial"/>
+          <w:color w:val="222222"/>
+          <w:u w:val="single"/>
+          <w:shd w:val="clear" w:color="auto" w:fill="FFFFFF"/>
+        </w:rPr>
+        <w:t>.</w:t>
+      </w:r>
+      <w:r>
+        <w:rPr>
+          <w:rFonts w:ascii="Arial" w:hAnsi="Arial" w:cs="Arial"/>
+          <w:color w:val="222222"/>
+          <w:u w:val="single"/>
+          <w:shd w:val="clear" w:color="auto" w:fill="FFFFFF"/>
+        </w:rPr>
+        <w:t xml:space="preserve"> </w:t>
+      </w:r>
+      <w:r>
+        <w:rPr>
+          <w:rFonts w:ascii="Helvetica" w:hAnsi="Helvetica" w:cs="Helvetica"/>
+          <w:color w:val="595959" w:themeColor="text1" w:themeTint="A6"/>
+          <w:shd w:val="clear" w:color="auto" w:fill="FFFFFF"/>
+        </w:rPr>
+        <w:t xml:space="preserve">Created MongoDB on </w:t>
+      </w:r>
+      <w:proofErr w:type="spellStart"/>
+      <w:r>
+        <w:rPr>
+          <w:rFonts w:ascii="Helvetica" w:hAnsi="Helvetica" w:cs="Helvetica"/>
+          <w:color w:val="595959" w:themeColor="text1" w:themeTint="A6"/>
+          <w:shd w:val="clear" w:color="auto" w:fill="FFFFFF"/>
+        </w:rPr>
+        <w:t>mlab</w:t>
+      </w:r>
+      <w:proofErr w:type="spellEnd"/>
+      <w:r>
+        <w:rPr>
+          <w:rFonts w:ascii="Helvetica" w:hAnsi="Helvetica" w:cs="Helvetica"/>
+          <w:color w:val="595959" w:themeColor="text1" w:themeTint="A6"/>
+          <w:shd w:val="clear" w:color="auto" w:fill="FFFFFF"/>
+        </w:rPr>
+        <w:t xml:space="preserve"> to host it as a sandbox with the Google provider.</w:t>
       </w:r>
       <w:bookmarkStart w:id="0" w:name="_GoBack"/>
       <w:bookmarkEnd w:id="0"/>
@@ -426,9 +573,9 @@
         </w:rPr>
         <w:object w:dxaOrig="225" w:dyaOrig="225">
           <v:shape id="_x0000_i1061" type="#_x0000_t75" style="width:20.25pt;height:17.25pt" o:ole="">
-            <v:imagedata r:id="rId7" o:title=""/>
+            <v:imagedata r:id="rId5" o:title=""/>
           </v:shape>
-          <w:control r:id="rId8" w:name="DefaultOcxName5" w:shapeid="_x0000_i1061"/>
+          <w:control r:id="rId7" w:name="DefaultOcxName5" w:shapeid="_x0000_i1061"/>
         </w:object>
       </w:r>
       <w:r>
@@ -465,7 +612,7 @@
           <v:shape id="_x0000_i1064" type="#_x0000_t75" style="width:20.25pt;height:17.25pt" o:ole="">
             <v:imagedata r:id="rId5" o:title=""/>
           </v:shape>
-          <w:control r:id="rId9" w:name="DefaultOcxName6" w:shapeid="_x0000_i1064"/>
+          <w:control r:id="rId8" w:name="DefaultOcxName6" w:shapeid="_x0000_i1064"/>
         </w:object>
       </w:r>
       <w:r>
@@ -500,7 +647,7 @@
         </w:rPr>
         <w:object w:dxaOrig="225" w:dyaOrig="225">
           <v:shape id="_x0000_i1067" type="#_x0000_t75" style="width:20.25pt;height:17.25pt" o:ole="">
-            <v:imagedata r:id="rId5" o:title=""/>
+            <v:imagedata r:id="rId9" o:title=""/>
           </v:shape>
           <w:control r:id="rId10" w:name="DefaultOcxName7" w:shapeid="_x0000_i1067"/>
         </w:object>
@@ -708,7 +855,23 @@
           <w:color w:val="4B4B4B"/>
           <w:lang w:val="en"/>
         </w:rPr>
-        <w:t>ther projects for other courses, as well as my wife is very pregnant and I find myself stopping frequently to help her.</w:t>
+        <w:t>ther projects</w:t>
+      </w:r>
+      <w:r>
+        <w:rPr>
+          <w:rFonts w:ascii="Helvetica" w:eastAsia="Times New Roman" w:hAnsi="Helvetica" w:cs="Helvetica"/>
+          <w:color w:val="4B4B4B"/>
+          <w:lang w:val="en"/>
+        </w:rPr>
+        <w:t>.</w:t>
+      </w:r>
+      <w:r>
+        <w:rPr>
+          <w:rFonts w:ascii="Helvetica" w:eastAsia="Times New Roman" w:hAnsi="Helvetica" w:cs="Helvetica"/>
+          <w:color w:val="4B4B4B"/>
+          <w:lang w:val="en"/>
+        </w:rPr>
+        <w:t xml:space="preserve"> </w:t>
       </w:r>
     </w:p>
     <w:p>
@@ -775,7 +938,7 @@
         </w:rPr>
         <w:object w:dxaOrig="225" w:dyaOrig="225">
           <v:shape id="_x0000_i1073" type="#_x0000_t75" style="width:20.25pt;height:17.25pt" o:ole="">
-            <v:imagedata r:id="rId5" o:title=""/>
+            <v:imagedata r:id="rId9" o:title=""/>
           </v:shape>
           <w:control r:id="rId12" w:name="DefaultOcxName11" w:shapeid="_x0000_i1073"/>
         </w:object>
@@ -849,7 +1012,7 @@
         </w:rPr>
         <w:object w:dxaOrig="225" w:dyaOrig="225">
           <v:shape id="_x0000_i1079" type="#_x0000_t75" style="width:20.25pt;height:17.25pt" o:ole="">
-            <v:imagedata r:id="rId7" o:title=""/>
+            <v:imagedata r:id="rId5" o:title=""/>
           </v:shape>
           <w:control r:id="rId14" w:name="DefaultOcxName13" w:shapeid="_x0000_i1079"/>
         </w:object>
@@ -966,6 +1129,38 @@
           <w:control r:id="rId30" w:name="DefaultOcxName21" w:shapeid="_x0000_i1103"/>
         </w:object>
       </w:r>
+      <w:r>
+        <w:rPr>
+          <w:rFonts w:ascii="Arial" w:eastAsia="Times New Roman" w:hAnsi="Arial" w:cs="Arial"/>
+          <w:vanish/>
+          <w:sz w:val="16"/>
+          <w:szCs w:val="16"/>
+        </w:rPr>
+        <w:t>Bottom of Form</w:t>
+      </w:r>
+    </w:p>
+    <w:p>
+      <w:pPr>
+        <w:pBdr>
+          <w:bottom w:val="single" w:sz="6" w:space="1" w:color="auto"/>
+        </w:pBdr>
+        <w:spacing w:after="0" w:line="240" w:lineRule="auto"/>
+        <w:rPr>
+          <w:rFonts w:ascii="Arial" w:eastAsia="Times New Roman" w:hAnsi="Arial" w:cs="Arial"/>
+          <w:vanish/>
+          <w:sz w:val="16"/>
+          <w:szCs w:val="16"/>
+        </w:rPr>
+      </w:pPr>
+      <w:r>
+        <w:rPr>
+          <w:rFonts w:ascii="Arial" w:eastAsia="Times New Roman" w:hAnsi="Arial" w:cs="Arial"/>
+          <w:vanish/>
+          <w:sz w:val="16"/>
+          <w:szCs w:val="16"/>
+        </w:rPr>
+        <w:t>Top of Form</w:t>
+      </w:r>
     </w:p>
     <w:p>
       <w:pPr>
@@ -990,54 +1185,6 @@
         <w:t>Bottom of Form</w:t>
       </w:r>
     </w:p>
-    <w:p>
-      <w:pPr>
-        <w:pBdr>
-          <w:bottom w:val="single" w:sz="6" w:space="1" w:color="auto"/>
-        </w:pBdr>
-        <w:spacing w:after="0" w:line="240" w:lineRule="auto"/>
-        <w:jc w:val="center"/>
-        <w:rPr>
-          <w:rFonts w:ascii="Arial" w:eastAsia="Times New Roman" w:hAnsi="Arial" w:cs="Arial"/>
-          <w:vanish/>
-          <w:sz w:val="16"/>
-          <w:szCs w:val="16"/>
-        </w:rPr>
-      </w:pPr>
-      <w:r>
-        <w:rPr>
-          <w:rFonts w:ascii="Arial" w:eastAsia="Times New Roman" w:hAnsi="Arial" w:cs="Arial"/>
-          <w:vanish/>
-          <w:sz w:val="16"/>
-          <w:szCs w:val="16"/>
-        </w:rPr>
-        <w:t>Top of Form</w:t>
-      </w:r>
-    </w:p>
-    <w:p>
-      <w:pPr>
-        <w:pBdr>
-          <w:top w:val="single" w:sz="6" w:space="1" w:color="auto"/>
-        </w:pBdr>
-        <w:spacing w:after="0" w:line="240" w:lineRule="auto"/>
-        <w:rPr>
-          <w:rFonts w:ascii="Arial" w:eastAsia="Times New Roman" w:hAnsi="Arial" w:cs="Arial"/>
-          <w:vanish/>
-          <w:sz w:val="16"/>
-          <w:szCs w:val="16"/>
-        </w:rPr>
-      </w:pPr>
-      <w:r>
-        <w:rPr>
-          <w:rFonts w:ascii="Arial" w:eastAsia="Times New Roman" w:hAnsi="Arial" w:cs="Arial"/>
-          <w:vanish/>
-          <w:sz w:val="16"/>
-          <w:szCs w:val="16"/>
-        </w:rPr>
-        <w:t>Bottom of Form</w:t>
-      </w:r>
-    </w:p>
-    <w:p/>
     <w:sectPr>
       <w:pgSz w:w="12240" w:h="15840"/>
       <w:pgMar w:top="1440" w:right="1440" w:bottom="1440" w:left="1440" w:header="720" w:footer="720" w:gutter="0"/>

</xml_diff>